<commit_message>
updated table 1, added in more variables for prevalence, updated the working paper to mention how I got the prevalnce data
</commit_message>
<xml_diff>
--- a/working_paper/Unraveling the Influence of Political Environments on Health Behaviors during COVID-19 PAPER.docx
+++ b/working_paper/Unraveling the Influence of Political Environments on Health Behaviors during COVID-19 PAPER.docx
@@ -939,6 +939,30 @@
     </w:p>
     <w:p>
       <w:pPr>
+        <w:ind w:firstLine="720"/>
+        <w:rPr>
+          <w:rFonts w:ascii="Arial" w:eastAsia="Times New Roman" w:hAnsi="Arial" w:cs="Arial"/>
+          <w:color w:val="000000"/>
+          <w:kern w:val="0"/>
+          <w:sz w:val="22"/>
+          <w:szCs w:val="22"/>
+          <w14:ligatures w14:val="none"/>
+        </w:rPr>
+      </w:pPr>
+      <w:r>
+        <w:rPr>
+          <w:rFonts w:ascii="Arial" w:eastAsia="Times New Roman" w:hAnsi="Arial" w:cs="Arial"/>
+          <w:color w:val="000000"/>
+          <w:kern w:val="0"/>
+          <w:sz w:val="22"/>
+          <w:szCs w:val="22"/>
+          <w14:ligatures w14:val="none"/>
+        </w:rPr>
+        <w:t>Prevalence rates were obtained from the Johns Hopkins county-level COVID-19 tracker. Archived GitHub commits were utilized to access historical prevalence data, ensuring the retrieval of information as it was contemporaneously reported and received by the public.</w:t>
+      </w:r>
+    </w:p>
+    <w:p>
+      <w:pPr>
         <w:rPr>
           <w:rFonts w:ascii="Arial" w:eastAsia="Times New Roman" w:hAnsi="Arial" w:cs="Arial"/>
           <w:b/>
@@ -1128,7 +1152,19 @@
           <w:szCs w:val="22"/>
           <w14:ligatures w14:val="none"/>
         </w:rPr>
-        <w:t xml:space="preserve">In its early stages, this research is already shedding light on the complex relationship between individual health behaviors and the surrounding political landscape, particularly exploring the propensity for diminished health-conscious behaviors in politically contrasting environments. Preliminary results indicate a steadfast low level of COVID-19 concern among </w:t>
+        <w:t xml:space="preserve">In its early stages, this research is already shedding light on the complex relationship between individual health behaviors and the surrounding political landscape, particularly exploring the propensity for diminished health-conscious behaviors in politically contrasting environments. </w:t>
+      </w:r>
+      <w:r>
+        <w:rPr>
+          <w:rFonts w:ascii="Arial" w:eastAsia="Times New Roman" w:hAnsi="Arial" w:cs="Arial"/>
+          <w:color w:val="000000"/>
+          <w:kern w:val="0"/>
+          <w:sz w:val="22"/>
+          <w:szCs w:val="22"/>
+          <w14:ligatures w14:val="none"/>
+        </w:rPr>
+        <w:lastRenderedPageBreak/>
+        <w:t xml:space="preserve">Preliminary results indicate a steadfast low level of COVID-19 concern among </w:t>
       </w:r>
       <w:proofErr w:type="gramStart"/>
       <w:r>
@@ -1176,19 +1212,7 @@
           <w:szCs w:val="22"/>
           <w14:ligatures w14:val="none"/>
         </w:rPr>
-        <w:t xml:space="preserve"> by residing in Democrat-led districts. Contrastingly, evidence of peer effects </w:t>
-      </w:r>
-      <w:r>
-        <w:rPr>
-          <w:rFonts w:ascii="Arial" w:eastAsia="Times New Roman" w:hAnsi="Arial" w:cs="Arial"/>
-          <w:color w:val="000000"/>
-          <w:kern w:val="0"/>
-          <w:sz w:val="22"/>
-          <w:szCs w:val="22"/>
-          <w14:ligatures w14:val="none"/>
-        </w:rPr>
-        <w:lastRenderedPageBreak/>
-        <w:t xml:space="preserve">emerges, with noticeable alterations in face-to-face interactions for individuals residing in politically discordant districts. </w:t>
+        <w:t xml:space="preserve"> by residing in Democrat-led districts. Contrastingly, evidence of peer effects emerges, with noticeable alterations in face-to-face interactions for individuals residing in politically discordant districts. </w:t>
       </w:r>
     </w:p>
     <w:p>
@@ -1855,7 +1879,7 @@
           <w14:ligatures w14:val="none"/>
         </w:rPr>
         <w:drawing>
-          <wp:inline distT="0" distB="0" distL="0" distR="0" wp14:anchorId="34A4BE9B" wp14:editId="4BD19B55">
+          <wp:inline distT="0" distB="0" distL="0" distR="0" wp14:anchorId="34A4BE9B" wp14:editId="29CA1365">
             <wp:extent cx="5943600" cy="3343275"/>
             <wp:effectExtent l="0" t="0" r="0" b="0"/>
             <wp:docPr id="587462866" name="Picture 2" descr="A graph of a bar chart&#10;&#10;Description automatically generated with medium confidence"/>
@@ -3108,7 +3132,6 @@
   <w:style w:type="character" w:default="1" w:styleId="DefaultParagraphFont">
     <w:name w:val="Default Paragraph Font"/>
     <w:uiPriority w:val="1"/>
-    <w:semiHidden/>
     <w:unhideWhenUsed/>
   </w:style>
   <w:style w:type="table" w:default="1" w:styleId="TableNormal">

</xml_diff>

<commit_message>
merged in data on mask mandates at the county-level
</commit_message>
<xml_diff>
--- a/working_paper/Unraveling the Influence of Political Environments on Health Behaviors during COVID-19 PAPER.docx
+++ b/working_paper/Unraveling the Influence of Political Environments on Health Behaviors during COVID-19 PAPER.docx
@@ -518,40 +518,216 @@
           <w14:ligatures w14:val="none"/>
         </w:rPr>
         <w:lastRenderedPageBreak/>
-        <w:t>We utilized data from the Berkeley Interpersonal Contact Study (BICS), conducted during the initial year of the COVID-19 pandemic, utilizing three of 5 waves from March 2020 to December 2020</w:t>
-      </w:r>
-      <w:r>
-        <w:rPr>
-          <w:rFonts w:ascii="Arial" w:eastAsia="Times New Roman" w:hAnsi="Arial" w:cs="Arial"/>
-          <w:color w:val="000000"/>
-          <w:kern w:val="0"/>
-          <w:sz w:val="22"/>
-          <w:szCs w:val="22"/>
-          <w14:ligatures w14:val="none"/>
-        </w:rPr>
-        <w:t xml:space="preserve"> (collected on 06/17/2020, 11/29/2020, and 05/12/2021)</w:t>
-      </w:r>
-      <w:r>
-        <w:rPr>
-          <w:rFonts w:ascii="Arial" w:eastAsia="Times New Roman" w:hAnsi="Arial" w:cs="Arial"/>
-          <w:color w:val="000000"/>
-          <w:kern w:val="0"/>
-          <w:sz w:val="22"/>
-          <w:szCs w:val="22"/>
-          <w14:ligatures w14:val="none"/>
-        </w:rPr>
-        <w:t xml:space="preserve">. BICS offers insights into interpersonal contacts and associated health behaviors, captured via online surveys detailing the frequency and nature of both physical and conversational interactions over specific 24-hour periods. In the full paper, we will focus on data on mask usage, political affiliations, COVID-19 vaccination status, and contacts beyond the household to explore the intersections between these variables. </w:t>
-      </w:r>
-      <w:r>
-        <w:rPr>
-          <w:rFonts w:ascii="Arial" w:eastAsia="Times New Roman" w:hAnsi="Arial" w:cs="Arial"/>
-          <w:color w:val="000000"/>
-          <w:kern w:val="0"/>
-          <w:sz w:val="22"/>
-          <w:szCs w:val="22"/>
-          <w14:ligatures w14:val="none"/>
-        </w:rPr>
-        <w:t xml:space="preserve">Additionally, because behavior will be largely impacted by the level of government restrictions and support, we controlled for state-level government response measures using an index of “overall government response” which contains information on 24 policy indicators describing containment, economic support, health system, and vaccination policies. </w:t>
+        <w:t xml:space="preserve">We utilized data from the Berkeley Interpersonal Contact Study (BICS), conducted during the initial year of the COVID-19 pandemic, utilizing 5 waves from </w:t>
+      </w:r>
+      <w:r>
+        <w:rPr>
+          <w:rFonts w:ascii="Arial" w:eastAsia="Times New Roman" w:hAnsi="Arial" w:cs="Arial"/>
+          <w:color w:val="000000"/>
+          <w:kern w:val="0"/>
+          <w:sz w:val="22"/>
+          <w:szCs w:val="22"/>
+          <w14:ligatures w14:val="none"/>
+        </w:rPr>
+        <w:t>June</w:t>
+      </w:r>
+      <w:r>
+        <w:rPr>
+          <w:rFonts w:ascii="Arial" w:eastAsia="Times New Roman" w:hAnsi="Arial" w:cs="Arial"/>
+          <w:color w:val="000000"/>
+          <w:kern w:val="0"/>
+          <w:sz w:val="22"/>
+          <w:szCs w:val="22"/>
+          <w14:ligatures w14:val="none"/>
+        </w:rPr>
+        <w:t xml:space="preserve"> 2020 to </w:t>
+      </w:r>
+      <w:r>
+        <w:rPr>
+          <w:rFonts w:ascii="Arial" w:eastAsia="Times New Roman" w:hAnsi="Arial" w:cs="Arial"/>
+          <w:color w:val="000000"/>
+          <w:kern w:val="0"/>
+          <w:sz w:val="22"/>
+          <w:szCs w:val="22"/>
+          <w14:ligatures w14:val="none"/>
+        </w:rPr>
+        <w:t>May</w:t>
+      </w:r>
+      <w:r>
+        <w:rPr>
+          <w:rFonts w:ascii="Arial" w:eastAsia="Times New Roman" w:hAnsi="Arial" w:cs="Arial"/>
+          <w:color w:val="000000"/>
+          <w:kern w:val="0"/>
+          <w:sz w:val="22"/>
+          <w:szCs w:val="22"/>
+          <w14:ligatures w14:val="none"/>
+        </w:rPr>
+        <w:t xml:space="preserve"> 202</w:t>
+      </w:r>
+      <w:r>
+        <w:rPr>
+          <w:rFonts w:ascii="Arial" w:eastAsia="Times New Roman" w:hAnsi="Arial" w:cs="Arial"/>
+          <w:color w:val="000000"/>
+          <w:kern w:val="0"/>
+          <w:sz w:val="22"/>
+          <w:szCs w:val="22"/>
+          <w14:ligatures w14:val="none"/>
+        </w:rPr>
+        <w:t>1</w:t>
+      </w:r>
+      <w:r>
+        <w:rPr>
+          <w:rFonts w:ascii="Arial" w:eastAsia="Times New Roman" w:hAnsi="Arial" w:cs="Arial"/>
+          <w:color w:val="000000"/>
+          <w:kern w:val="0"/>
+          <w:sz w:val="22"/>
+          <w:szCs w:val="22"/>
+          <w14:ligatures w14:val="none"/>
+        </w:rPr>
+        <w:t xml:space="preserve"> (collected on 06</w:t>
+      </w:r>
+      <w:r>
+        <w:rPr>
+          <w:rFonts w:ascii="Arial" w:eastAsia="Times New Roman" w:hAnsi="Arial" w:cs="Arial"/>
+          <w:color w:val="000000"/>
+          <w:kern w:val="0"/>
+          <w:sz w:val="22"/>
+          <w:szCs w:val="22"/>
+          <w14:ligatures w14:val="none"/>
+        </w:rPr>
+        <w:t>/</w:t>
+      </w:r>
+      <w:r>
+        <w:rPr>
+          <w:rFonts w:ascii="Arial" w:eastAsia="Times New Roman" w:hAnsi="Arial" w:cs="Arial"/>
+          <w:color w:val="000000"/>
+          <w:kern w:val="0"/>
+          <w:sz w:val="22"/>
+          <w:szCs w:val="22"/>
+          <w14:ligatures w14:val="none"/>
+        </w:rPr>
+        <w:t>2020,</w:t>
+      </w:r>
+      <w:r>
+        <w:rPr>
+          <w:rFonts w:ascii="Arial" w:eastAsia="Times New Roman" w:hAnsi="Arial" w:cs="Arial"/>
+          <w:color w:val="000000"/>
+          <w:kern w:val="0"/>
+          <w:sz w:val="22"/>
+          <w:szCs w:val="22"/>
+          <w14:ligatures w14:val="none"/>
+        </w:rPr>
+        <w:t xml:space="preserve"> 09/2020, 12/2020,</w:t>
+      </w:r>
+      <w:r>
+        <w:rPr>
+          <w:rFonts w:ascii="Arial" w:eastAsia="Times New Roman" w:hAnsi="Arial" w:cs="Arial"/>
+          <w:color w:val="000000"/>
+          <w:kern w:val="0"/>
+          <w:sz w:val="22"/>
+          <w:szCs w:val="22"/>
+          <w14:ligatures w14:val="none"/>
+        </w:rPr>
+        <w:t xml:space="preserve"> </w:t>
+      </w:r>
+      <w:r>
+        <w:rPr>
+          <w:rFonts w:ascii="Arial" w:eastAsia="Times New Roman" w:hAnsi="Arial" w:cs="Arial"/>
+          <w:color w:val="000000"/>
+          <w:kern w:val="0"/>
+          <w:sz w:val="22"/>
+          <w:szCs w:val="22"/>
+          <w14:ligatures w14:val="none"/>
+        </w:rPr>
+        <w:t>02</w:t>
+      </w:r>
+      <w:r>
+        <w:rPr>
+          <w:rFonts w:ascii="Arial" w:eastAsia="Times New Roman" w:hAnsi="Arial" w:cs="Arial"/>
+          <w:color w:val="000000"/>
+          <w:kern w:val="0"/>
+          <w:sz w:val="22"/>
+          <w:szCs w:val="22"/>
+          <w14:ligatures w14:val="none"/>
+        </w:rPr>
+        <w:t>/202</w:t>
+      </w:r>
+      <w:r>
+        <w:rPr>
+          <w:rFonts w:ascii="Arial" w:eastAsia="Times New Roman" w:hAnsi="Arial" w:cs="Arial"/>
+          <w:color w:val="000000"/>
+          <w:kern w:val="0"/>
+          <w:sz w:val="22"/>
+          <w:szCs w:val="22"/>
+          <w14:ligatures w14:val="none"/>
+        </w:rPr>
+        <w:t>1</w:t>
+      </w:r>
+      <w:r>
+        <w:rPr>
+          <w:rFonts w:ascii="Arial" w:eastAsia="Times New Roman" w:hAnsi="Arial" w:cs="Arial"/>
+          <w:color w:val="000000"/>
+          <w:kern w:val="0"/>
+          <w:sz w:val="22"/>
+          <w:szCs w:val="22"/>
+          <w14:ligatures w14:val="none"/>
+        </w:rPr>
+        <w:t>, and 05/2021)</w:t>
+      </w:r>
+      <w:r>
+        <w:rPr>
+          <w:rFonts w:ascii="Arial" w:eastAsia="Times New Roman" w:hAnsi="Arial" w:cs="Arial"/>
+          <w:color w:val="000000"/>
+          <w:kern w:val="0"/>
+          <w:sz w:val="22"/>
+          <w:szCs w:val="22"/>
+          <w14:ligatures w14:val="none"/>
+        </w:rPr>
+        <w:t xml:space="preserve">. BICS offers insights into interpersonal contacts and associated health behaviors, captured via online surveys detailing the frequency and nature of both physical and conversational interactions over specific 24-hour periods. </w:t>
+      </w:r>
+      <w:r>
+        <w:rPr>
+          <w:rFonts w:ascii="Arial" w:eastAsia="Times New Roman" w:hAnsi="Arial" w:cs="Arial"/>
+          <w:color w:val="000000"/>
+          <w:kern w:val="0"/>
+          <w:sz w:val="22"/>
+          <w:szCs w:val="22"/>
+          <w14:ligatures w14:val="none"/>
+        </w:rPr>
+        <w:t>We</w:t>
+      </w:r>
+      <w:r>
+        <w:rPr>
+          <w:rFonts w:ascii="Arial" w:eastAsia="Times New Roman" w:hAnsi="Arial" w:cs="Arial"/>
+          <w:color w:val="000000"/>
+          <w:kern w:val="0"/>
+          <w:sz w:val="22"/>
+          <w:szCs w:val="22"/>
+          <w14:ligatures w14:val="none"/>
+        </w:rPr>
+        <w:t xml:space="preserve"> focus on </w:t>
+      </w:r>
+      <w:r>
+        <w:rPr>
+          <w:rFonts w:ascii="Arial" w:eastAsia="Times New Roman" w:hAnsi="Arial" w:cs="Arial"/>
+          <w:color w:val="000000"/>
+          <w:kern w:val="0"/>
+          <w:sz w:val="22"/>
+          <w:szCs w:val="22"/>
+          <w14:ligatures w14:val="none"/>
+        </w:rPr>
+        <w:t>questions</w:t>
+      </w:r>
+      <w:r>
+        <w:rPr>
+          <w:rFonts w:ascii="Arial" w:eastAsia="Times New Roman" w:hAnsi="Arial" w:cs="Arial"/>
+          <w:color w:val="000000"/>
+          <w:kern w:val="0"/>
+          <w:sz w:val="22"/>
+          <w:szCs w:val="22"/>
+          <w14:ligatures w14:val="none"/>
+        </w:rPr>
+        <w:t xml:space="preserve"> on mask usage, political affiliations, COVID-19 vaccination status, and contacts beyond the household to explore the intersections between these variables. </w:t>
       </w:r>
     </w:p>
     <w:p>
@@ -575,367 +751,74 @@
           <w:szCs w:val="22"/>
           <w14:ligatures w14:val="none"/>
         </w:rPr>
-        <w:t>Respondents’ demographic data, education, and ZIP Codes are also included. In this preliminary study, we focus on simple binary outcomes of concern and contact reduction. </w:t>
-      </w:r>
-    </w:p>
-    <w:p>
-      <w:pPr>
-        <w:jc w:val="center"/>
-        <w:rPr>
-          <w:rFonts w:ascii="Arial" w:eastAsia="Times New Roman" w:hAnsi="Arial" w:cs="Arial"/>
-          <w:color w:val="000000"/>
-          <w:kern w:val="0"/>
-          <w:sz w:val="22"/>
-          <w:szCs w:val="22"/>
-          <w14:ligatures w14:val="none"/>
-        </w:rPr>
-      </w:pPr>
-      <w:r>
-        <w:rPr>
-          <w:rFonts w:ascii="Arial" w:eastAsia="Times New Roman" w:hAnsi="Arial" w:cs="Arial"/>
-          <w:color w:val="000000"/>
-          <w:kern w:val="0"/>
-          <w:sz w:val="22"/>
-          <w:szCs w:val="22"/>
-          <w14:ligatures w14:val="none"/>
-        </w:rPr>
-        <w:t>log(1−</w:t>
-      </w:r>
-      <w:r>
-        <w:rPr>
-          <w:rFonts w:ascii="Arial" w:eastAsia="Times New Roman" w:hAnsi="Arial" w:cs="Arial"/>
-          <w:i/>
-          <w:iCs/>
-          <w:color w:val="000000"/>
-          <w:kern w:val="0"/>
-          <w:sz w:val="22"/>
-          <w:szCs w:val="22"/>
-          <w14:ligatures w14:val="none"/>
-        </w:rPr>
-        <w:t>P</w:t>
-      </w:r>
-      <w:r>
-        <w:rPr>
-          <w:rFonts w:ascii="Arial" w:eastAsia="Times New Roman" w:hAnsi="Arial" w:cs="Arial"/>
-          <w:color w:val="000000"/>
-          <w:kern w:val="0"/>
-          <w:sz w:val="22"/>
-          <w:szCs w:val="22"/>
-          <w14:ligatures w14:val="none"/>
-        </w:rPr>
-        <w:t>(</w:t>
-      </w:r>
-      <w:r>
-        <w:rPr>
-          <w:rFonts w:ascii="Arial" w:eastAsia="Times New Roman" w:hAnsi="Arial" w:cs="Arial"/>
-          <w:i/>
-          <w:iCs/>
-          <w:color w:val="000000"/>
-          <w:kern w:val="0"/>
-          <w:sz w:val="22"/>
-          <w:szCs w:val="22"/>
-          <w14:ligatures w14:val="none"/>
-        </w:rPr>
-        <w:t>Y</w:t>
-      </w:r>
-      <w:r>
-        <w:rPr>
-          <w:rFonts w:ascii="Arial" w:eastAsia="Times New Roman" w:hAnsi="Arial" w:cs="Arial"/>
-          <w:color w:val="000000"/>
-          <w:kern w:val="0"/>
-          <w:sz w:val="22"/>
-          <w:szCs w:val="22"/>
-          <w14:ligatures w14:val="none"/>
-        </w:rPr>
-        <w:t>=</w:t>
-      </w:r>
-      <w:proofErr w:type="gramStart"/>
-      <w:r>
-        <w:rPr>
-          <w:rFonts w:ascii="Arial" w:eastAsia="Times New Roman" w:hAnsi="Arial" w:cs="Arial"/>
-          <w:color w:val="000000"/>
-          <w:kern w:val="0"/>
-          <w:sz w:val="22"/>
-          <w:szCs w:val="22"/>
-          <w14:ligatures w14:val="none"/>
-        </w:rPr>
-        <w:t>1)</w:t>
-      </w:r>
-      <w:r>
-        <w:rPr>
-          <w:rFonts w:ascii="Arial" w:eastAsia="Times New Roman" w:hAnsi="Arial" w:cs="Arial"/>
-          <w:i/>
-          <w:iCs/>
-          <w:color w:val="000000"/>
-          <w:kern w:val="0"/>
-          <w:sz w:val="22"/>
-          <w:szCs w:val="22"/>
-          <w14:ligatures w14:val="none"/>
-        </w:rPr>
-        <w:t>P</w:t>
-      </w:r>
-      <w:proofErr w:type="gramEnd"/>
-      <w:r>
-        <w:rPr>
-          <w:rFonts w:ascii="Arial" w:eastAsia="Times New Roman" w:hAnsi="Arial" w:cs="Arial"/>
-          <w:color w:val="000000"/>
-          <w:kern w:val="0"/>
-          <w:sz w:val="22"/>
-          <w:szCs w:val="22"/>
-          <w14:ligatures w14:val="none"/>
-        </w:rPr>
-        <w:t>(</w:t>
-      </w:r>
-      <w:r>
-        <w:rPr>
-          <w:rFonts w:ascii="Arial" w:eastAsia="Times New Roman" w:hAnsi="Arial" w:cs="Arial"/>
-          <w:i/>
-          <w:iCs/>
-          <w:color w:val="000000"/>
-          <w:kern w:val="0"/>
-          <w:sz w:val="22"/>
-          <w:szCs w:val="22"/>
-          <w14:ligatures w14:val="none"/>
-        </w:rPr>
-        <w:t>Y</w:t>
-      </w:r>
-      <w:r>
-        <w:rPr>
-          <w:rFonts w:ascii="Arial" w:eastAsia="Times New Roman" w:hAnsi="Arial" w:cs="Arial"/>
-          <w:color w:val="000000"/>
-          <w:kern w:val="0"/>
-          <w:sz w:val="22"/>
-          <w:szCs w:val="22"/>
-          <w14:ligatures w14:val="none"/>
-        </w:rPr>
-        <w:t>=1)​)=</w:t>
-      </w:r>
-      <w:r>
-        <w:rPr>
-          <w:rFonts w:ascii="Arial" w:eastAsia="Times New Roman" w:hAnsi="Arial" w:cs="Arial"/>
-          <w:i/>
-          <w:iCs/>
-          <w:color w:val="000000"/>
-          <w:kern w:val="0"/>
-          <w:sz w:val="22"/>
-          <w:szCs w:val="22"/>
-          <w14:ligatures w14:val="none"/>
-        </w:rPr>
-        <w:t>β</w:t>
-      </w:r>
-      <w:r>
-        <w:rPr>
-          <w:rFonts w:ascii="Arial" w:eastAsia="Times New Roman" w:hAnsi="Arial" w:cs="Arial"/>
-          <w:color w:val="000000"/>
-          <w:kern w:val="0"/>
-          <w:sz w:val="22"/>
-          <w:szCs w:val="22"/>
-          <w14:ligatures w14:val="none"/>
-        </w:rPr>
-        <w:t>0​+</w:t>
-      </w:r>
-      <w:r>
-        <w:rPr>
-          <w:rFonts w:ascii="Arial" w:eastAsia="Times New Roman" w:hAnsi="Arial" w:cs="Arial"/>
-          <w:i/>
-          <w:iCs/>
-          <w:color w:val="000000"/>
-          <w:kern w:val="0"/>
-          <w:sz w:val="22"/>
-          <w:szCs w:val="22"/>
-          <w14:ligatures w14:val="none"/>
-        </w:rPr>
-        <w:t>β</w:t>
-      </w:r>
-      <w:r>
-        <w:rPr>
-          <w:rFonts w:ascii="Arial" w:eastAsia="Times New Roman" w:hAnsi="Arial" w:cs="Arial"/>
-          <w:color w:val="000000"/>
-          <w:kern w:val="0"/>
-          <w:sz w:val="22"/>
-          <w:szCs w:val="22"/>
-          <w14:ligatures w14:val="none"/>
-        </w:rPr>
-        <w:t>1​</w:t>
-      </w:r>
-      <w:r>
-        <w:rPr>
-          <w:rFonts w:ascii="Arial" w:eastAsia="Times New Roman" w:hAnsi="Arial" w:cs="Arial"/>
-          <w:i/>
-          <w:iCs/>
-          <w:color w:val="000000"/>
-          <w:kern w:val="0"/>
-          <w:sz w:val="22"/>
-          <w:szCs w:val="22"/>
-          <w14:ligatures w14:val="none"/>
-        </w:rPr>
-        <w:t>X</w:t>
-      </w:r>
-      <w:r>
-        <w:rPr>
-          <w:rFonts w:ascii="Arial" w:eastAsia="Times New Roman" w:hAnsi="Arial" w:cs="Arial"/>
-          <w:color w:val="000000"/>
-          <w:kern w:val="0"/>
-          <w:sz w:val="22"/>
-          <w:szCs w:val="22"/>
-          <w14:ligatures w14:val="none"/>
-        </w:rPr>
-        <w:t>1​+</w:t>
-      </w:r>
-      <w:r>
-        <w:rPr>
-          <w:rFonts w:ascii="Arial" w:eastAsia="Times New Roman" w:hAnsi="Arial" w:cs="Arial"/>
-          <w:i/>
-          <w:iCs/>
-          <w:color w:val="000000"/>
-          <w:kern w:val="0"/>
-          <w:sz w:val="22"/>
-          <w:szCs w:val="22"/>
-          <w14:ligatures w14:val="none"/>
-        </w:rPr>
-        <w:t>α</w:t>
-      </w:r>
-      <w:proofErr w:type="spellStart"/>
-      <w:r>
-        <w:rPr>
-          <w:rFonts w:ascii="Arial" w:eastAsia="Times New Roman" w:hAnsi="Arial" w:cs="Arial"/>
-          <w:i/>
-          <w:iCs/>
-          <w:color w:val="000000"/>
-          <w:kern w:val="0"/>
-          <w:sz w:val="22"/>
-          <w:szCs w:val="22"/>
-          <w14:ligatures w14:val="none"/>
-        </w:rPr>
-        <w:t>T</w:t>
-      </w:r>
-      <w:r>
-        <w:rPr>
-          <w:rFonts w:ascii="Arial" w:eastAsia="Times New Roman" w:hAnsi="Arial" w:cs="Arial"/>
-          <w:color w:val="000000"/>
-          <w:kern w:val="0"/>
-          <w:sz w:val="22"/>
-          <w:szCs w:val="22"/>
-          <w14:ligatures w14:val="none"/>
-        </w:rPr>
-        <w:t>C+</w:t>
-      </w:r>
-      <w:r>
-        <w:rPr>
-          <w:rFonts w:ascii="Arial" w:eastAsia="Times New Roman" w:hAnsi="Arial" w:cs="Arial"/>
-          <w:i/>
-          <w:iCs/>
-          <w:color w:val="000000"/>
-          <w:kern w:val="0"/>
-          <w:sz w:val="22"/>
-          <w:szCs w:val="22"/>
-          <w14:ligatures w14:val="none"/>
-        </w:rPr>
-        <w:t>γT</w:t>
-      </w:r>
-      <w:r>
-        <w:rPr>
-          <w:rFonts w:ascii="Arial" w:eastAsia="Times New Roman" w:hAnsi="Arial" w:cs="Arial"/>
-          <w:color w:val="000000"/>
-          <w:kern w:val="0"/>
-          <w:sz w:val="22"/>
-          <w:szCs w:val="22"/>
-          <w14:ligatures w14:val="none"/>
-        </w:rPr>
-        <w:t>Z</w:t>
-      </w:r>
-      <w:proofErr w:type="spellEnd"/>
-    </w:p>
-    <w:p>
-      <w:pPr>
-        <w:rPr>
-          <w:rFonts w:ascii="Arial" w:eastAsia="Times New Roman" w:hAnsi="Arial" w:cs="Arial"/>
-          <w:color w:val="000000"/>
-          <w:kern w:val="0"/>
-          <w:sz w:val="22"/>
-          <w:szCs w:val="22"/>
-          <w14:ligatures w14:val="none"/>
-        </w:rPr>
-      </w:pPr>
-      <w:r>
-        <w:rPr>
-          <w:rFonts w:ascii="Arial" w:eastAsia="Times New Roman" w:hAnsi="Arial" w:cs="Arial"/>
-          <w:color w:val="000000"/>
-          <w:kern w:val="0"/>
-          <w:sz w:val="22"/>
-          <w:szCs w:val="22"/>
-          <w14:ligatures w14:val="none"/>
-        </w:rPr>
-        <w:t>Where X1 </w:t>
-      </w:r>
-      <w:r>
-        <w:rPr>
-          <w:rFonts w:ascii="Arial" w:eastAsia="Times New Roman" w:hAnsi="Arial" w:cs="Arial"/>
-          <w:color w:val="000000"/>
-          <w:kern w:val="0"/>
-          <w:sz w:val="22"/>
-          <w:szCs w:val="22"/>
-          <w14:ligatures w14:val="none"/>
-        </w:rPr>
-        <w:t>is</w:t>
-      </w:r>
-      <w:r>
-        <w:rPr>
-          <w:rFonts w:ascii="Arial" w:eastAsia="Times New Roman" w:hAnsi="Arial" w:cs="Arial"/>
-          <w:color w:val="000000"/>
-          <w:kern w:val="0"/>
-          <w:sz w:val="22"/>
-          <w:szCs w:val="22"/>
-          <w14:ligatures w14:val="none"/>
-        </w:rPr>
-        <w:t xml:space="preserve"> the predictor, political party to congressional district alignment, C is a vector of county-level controls, including COVID-19 case mortality rate, and Z is vector of respondent's individual characteristics including sex, level of education, and year of birth. </w:t>
-      </w:r>
-      <w:r>
-        <w:rPr>
-          <w:rFonts w:ascii="Arial" w:eastAsia="Times New Roman" w:hAnsi="Arial" w:cs="Arial"/>
-          <w:color w:val="000000"/>
-          <w:kern w:val="0"/>
-          <w:sz w:val="22"/>
-          <w:szCs w:val="22"/>
-          <w14:ligatures w14:val="none"/>
-        </w:rPr>
-        <w:tab/>
-      </w:r>
-    </w:p>
-    <w:p>
-      <w:pPr>
-        <w:rPr>
-          <w:rFonts w:ascii="Arial" w:eastAsia="Times New Roman" w:hAnsi="Arial" w:cs="Arial"/>
-          <w:color w:val="000000"/>
-          <w:kern w:val="0"/>
-          <w:sz w:val="22"/>
-          <w:szCs w:val="22"/>
-          <w14:ligatures w14:val="none"/>
-        </w:rPr>
-      </w:pPr>
-      <w:r>
-        <w:rPr>
-          <w:rFonts w:ascii="Arial" w:eastAsia="Times New Roman" w:hAnsi="Arial" w:cs="Arial"/>
-          <w:color w:val="000000"/>
-          <w:kern w:val="0"/>
-          <w:sz w:val="22"/>
-          <w:szCs w:val="22"/>
-          <w14:ligatures w14:val="none"/>
-        </w:rPr>
-        <w:t>We used the HUD’s Office of Policy Development and Research (PD&amp;R) HUD-USPS ZIP Code Crosswalk data to match ZIP code data from BICS to a congressional district. We then matched the data to House of Representatives members active during 2019-2020, identifying whether each ZIP code was represented by a Republican or Democrat. Lastly, we pulled data from the CDC to control for COVID hospitalizations and Census population counts to calculate mortality rates. </w:t>
-      </w:r>
-    </w:p>
-    <w:p>
-      <w:pPr>
-        <w:rPr>
-          <w:rFonts w:ascii="Arial" w:eastAsia="Times New Roman" w:hAnsi="Arial" w:cs="Arial"/>
-          <w:color w:val="000000"/>
-          <w:kern w:val="0"/>
-          <w:sz w:val="22"/>
-          <w:szCs w:val="22"/>
-          <w14:ligatures w14:val="none"/>
-        </w:rPr>
-      </w:pPr>
+        <w:t>The study includes respondents' demographic data, education levels, and ZIP Codes. Using the HUD-USPS ZIP Code Crosswalk data from the Office of Policy Development and Research, we associated each respondent's ZIP code with a congressional district (CD). This allowed us to determine the political representation (Republican or Democrat) of each ZIP code in the House of Representatives for the 2019-2020 term. Additionally, the HUD data facilitated matching ZIP codes to estimated counties of residence. Assignment of both county and congressional district was based on the highest likelihood of the ZIP code's location, considering the proportion of the area encompassed by each.</w:t>
+      </w:r>
+      <w:r>
+        <w:rPr>
+          <w:rFonts w:ascii="Arial" w:eastAsia="Times New Roman" w:hAnsi="Arial" w:cs="Arial"/>
+          <w:color w:val="000000"/>
+          <w:kern w:val="0"/>
+          <w:sz w:val="22"/>
+          <w:szCs w:val="22"/>
+          <w14:ligatures w14:val="none"/>
+        </w:rPr>
+        <w:t xml:space="preserve"> </w:t>
+      </w:r>
+      <w:r>
+        <w:rPr>
+          <w:rFonts w:ascii="Arial" w:eastAsia="Times New Roman" w:hAnsi="Arial" w:cs="Arial"/>
+          <w:color w:val="000000"/>
+          <w:kern w:val="0"/>
+          <w:sz w:val="22"/>
+          <w:szCs w:val="22"/>
+          <w14:ligatures w14:val="none"/>
+        </w:rPr>
+        <w:t>To account for the influence of local policies on behavior, we matched the estimated county to its respective mask mandates and included this in our analysis. We further classified counties as urban or rural using U.S. Department of Agriculture data and calculated cumulative prevalence rates for each county based on Census population counts.</w:t>
+      </w:r>
+      <w:r>
+        <w:rPr>
+          <w:rFonts w:ascii="Arial" w:eastAsia="Times New Roman" w:hAnsi="Arial" w:cs="Arial"/>
+          <w:color w:val="000000"/>
+          <w:kern w:val="0"/>
+          <w:sz w:val="22"/>
+          <w:szCs w:val="22"/>
+          <w14:ligatures w14:val="none"/>
+        </w:rPr>
+        <w:t xml:space="preserve"> County-level case counts</w:t>
+      </w:r>
+      <w:r>
+        <w:rPr>
+          <w:rFonts w:ascii="Arial" w:eastAsia="Times New Roman" w:hAnsi="Arial" w:cs="Arial"/>
+          <w:color w:val="000000"/>
+          <w:kern w:val="0"/>
+          <w:sz w:val="22"/>
+          <w:szCs w:val="22"/>
+          <w14:ligatures w14:val="none"/>
+        </w:rPr>
+        <w:t xml:space="preserve"> </w:t>
+      </w:r>
+      <w:r>
+        <w:rPr>
+          <w:rFonts w:ascii="Arial" w:eastAsia="Times New Roman" w:hAnsi="Arial" w:cs="Arial"/>
+          <w:color w:val="000000"/>
+          <w:kern w:val="0"/>
+          <w:sz w:val="22"/>
+          <w:szCs w:val="22"/>
+          <w14:ligatures w14:val="none"/>
+        </w:rPr>
+        <w:t>were</w:t>
+      </w:r>
+      <w:r>
+        <w:rPr>
+          <w:rFonts w:ascii="Arial" w:eastAsia="Times New Roman" w:hAnsi="Arial" w:cs="Arial"/>
+          <w:color w:val="000000"/>
+          <w:kern w:val="0"/>
+          <w:sz w:val="22"/>
+          <w:szCs w:val="22"/>
+          <w14:ligatures w14:val="none"/>
+        </w:rPr>
+        <w:t xml:space="preserve"> obtained from the Johns Hopkins county-level COVID-19 tracker. Archived GitHub commits were utilized to access historical prevalence data, ensuring the retrieval of information as it was contemporaneously reported and received by the public.</w:t>
+      </w:r>
     </w:p>
     <w:p>
       <w:pPr>
@@ -949,17 +832,6 @@
           <w14:ligatures w14:val="none"/>
         </w:rPr>
       </w:pPr>
-      <w:r>
-        <w:rPr>
-          <w:rFonts w:ascii="Arial" w:eastAsia="Times New Roman" w:hAnsi="Arial" w:cs="Arial"/>
-          <w:color w:val="000000"/>
-          <w:kern w:val="0"/>
-          <w:sz w:val="22"/>
-          <w:szCs w:val="22"/>
-          <w14:ligatures w14:val="none"/>
-        </w:rPr>
-        <w:t>Prevalence rates were obtained from the Johns Hopkins county-level COVID-19 tracker. Archived GitHub commits were utilized to access historical prevalence data, ensuring the retrieval of information as it was contemporaneously reported and received by the public.</w:t>
-      </w:r>
     </w:p>
     <w:p>
       <w:pPr>
@@ -1152,8 +1024,80 @@
           <w:szCs w:val="22"/>
           <w14:ligatures w14:val="none"/>
         </w:rPr>
-        <w:t xml:space="preserve">In its early stages, this research is already shedding light on the complex relationship between individual health behaviors and the surrounding political landscape, particularly exploring the propensity for diminished health-conscious behaviors in politically contrasting environments. </w:t>
-      </w:r>
+        <w:t xml:space="preserve">In its early stages, this research is already shedding light on the complex relationship between individual health behaviors and the surrounding political landscape, particularly exploring the propensity for diminished health-conscious behaviors in politically contrasting environments. Preliminary results indicate a steadfast low level of COVID-19 concern among </w:t>
+      </w:r>
+      <w:proofErr w:type="gramStart"/>
+      <w:r>
+        <w:rPr>
+          <w:rFonts w:ascii="Arial" w:eastAsia="Times New Roman" w:hAnsi="Arial" w:cs="Arial"/>
+          <w:color w:val="000000"/>
+          <w:kern w:val="0"/>
+          <w:sz w:val="22"/>
+          <w:szCs w:val="22"/>
+          <w14:ligatures w14:val="none"/>
+        </w:rPr>
+        <w:t>Republicans,</w:t>
+      </w:r>
+      <w:proofErr w:type="gramEnd"/>
+      <w:r>
+        <w:rPr>
+          <w:rFonts w:ascii="Arial" w:eastAsia="Times New Roman" w:hAnsi="Arial" w:cs="Arial"/>
+          <w:color w:val="000000"/>
+          <w:kern w:val="0"/>
+          <w:sz w:val="22"/>
+          <w:szCs w:val="22"/>
+          <w14:ligatures w14:val="none"/>
+        </w:rPr>
+        <w:t xml:space="preserve"> a trend </w:t>
+      </w:r>
+      <w:proofErr w:type="spellStart"/>
+      <w:r>
+        <w:rPr>
+          <w:rFonts w:ascii="Arial" w:eastAsia="Times New Roman" w:hAnsi="Arial" w:cs="Arial"/>
+          <w:color w:val="000000"/>
+          <w:kern w:val="0"/>
+          <w:sz w:val="22"/>
+          <w:szCs w:val="22"/>
+          <w14:ligatures w14:val="none"/>
+        </w:rPr>
+        <w:t>unswayed</w:t>
+      </w:r>
+      <w:proofErr w:type="spellEnd"/>
+      <w:r>
+        <w:rPr>
+          <w:rFonts w:ascii="Arial" w:eastAsia="Times New Roman" w:hAnsi="Arial" w:cs="Arial"/>
+          <w:color w:val="000000"/>
+          <w:kern w:val="0"/>
+          <w:sz w:val="22"/>
+          <w:szCs w:val="22"/>
+          <w14:ligatures w14:val="none"/>
+        </w:rPr>
+        <w:t xml:space="preserve"> by residing in Democrat-led districts. Contrastingly, evidence of peer effects emerges, with noticeable alterations in face-to-face interactions for individuals residing in politically discordant districts. </w:t>
+      </w:r>
+    </w:p>
+    <w:p>
+      <w:pPr>
+        <w:rPr>
+          <w:rFonts w:ascii="Arial" w:eastAsia="Times New Roman" w:hAnsi="Arial" w:cs="Arial"/>
+          <w:color w:val="000000"/>
+          <w:kern w:val="0"/>
+          <w:sz w:val="22"/>
+          <w:szCs w:val="22"/>
+          <w14:ligatures w14:val="none"/>
+        </w:rPr>
+      </w:pPr>
+    </w:p>
+    <w:p>
+      <w:pPr>
+        <w:rPr>
+          <w:rFonts w:ascii="Arial" w:eastAsia="Times New Roman" w:hAnsi="Arial" w:cs="Arial"/>
+          <w:color w:val="000000"/>
+          <w:kern w:val="0"/>
+          <w:sz w:val="22"/>
+          <w:szCs w:val="22"/>
+          <w14:ligatures w14:val="none"/>
+        </w:rPr>
+      </w:pPr>
       <w:r>
         <w:rPr>
           <w:rFonts w:ascii="Arial" w:eastAsia="Times New Roman" w:hAnsi="Arial" w:cs="Arial"/>
@@ -1164,7 +1108,42 @@
           <w14:ligatures w14:val="none"/>
         </w:rPr>
         <w:lastRenderedPageBreak/>
-        <w:t xml:space="preserve">Preliminary results indicate a steadfast low level of COVID-19 concern among </w:t>
+        <w:t>These initial insights hold potential implications for tailoring effective, context-sensitive public health policies, underscoring the need to account for the intricate behavioral nuances shaped by political affiliations. However, the study's constraints, including the broad geographical reach of congressional districts and the omission of influential variables such as population density and urbanicity, necessitate caution. The employment of ZIP Codes, with their inherent overlap issues, further complicates the analysis.</w:t>
+      </w:r>
+    </w:p>
+    <w:p>
+      <w:pPr>
+        <w:rPr>
+          <w:rFonts w:ascii="Arial" w:eastAsia="Times New Roman" w:hAnsi="Arial" w:cs="Arial"/>
+          <w:color w:val="000000"/>
+          <w:kern w:val="0"/>
+          <w:sz w:val="22"/>
+          <w:szCs w:val="22"/>
+          <w14:ligatures w14:val="none"/>
+        </w:rPr>
+      </w:pPr>
+    </w:p>
+    <w:p>
+      <w:pPr>
+        <w:rPr>
+          <w:rFonts w:ascii="Arial" w:eastAsia="Times New Roman" w:hAnsi="Arial" w:cs="Arial"/>
+          <w:color w:val="000000"/>
+          <w:kern w:val="0"/>
+          <w:sz w:val="22"/>
+          <w:szCs w:val="22"/>
+          <w14:ligatures w14:val="none"/>
+        </w:rPr>
+      </w:pPr>
+      <w:r>
+        <w:rPr>
+          <w:rFonts w:ascii="Arial" w:eastAsia="Times New Roman" w:hAnsi="Arial" w:cs="Arial"/>
+          <w:color w:val="000000"/>
+          <w:kern w:val="0"/>
+          <w:sz w:val="22"/>
+          <w:szCs w:val="22"/>
+          <w14:ligatures w14:val="none"/>
+        </w:rPr>
+        <w:t xml:space="preserve">As we advance this research, our focus will be on enhancing methodological precision to navigate these challenges, aiming for a refined exploration that yields deeper, actionable insights into how political and social contexts intersect to shape health behaviors during pandemics. The quest is to extract lessons that can be instrumental in crafting policies adept at navigating the multifaceted human responses to health crises, embedded </w:t>
       </w:r>
       <w:proofErr w:type="gramStart"/>
       <w:r>
@@ -1176,7 +1155,7 @@
           <w:szCs w:val="22"/>
           <w14:ligatures w14:val="none"/>
         </w:rPr>
-        <w:t>Republicans,</w:t>
+        <w:t>in</w:t>
       </w:r>
       <w:proofErr w:type="gramEnd"/>
       <w:r>
@@ -1188,124 +1167,6 @@
           <w:szCs w:val="22"/>
           <w14:ligatures w14:val="none"/>
         </w:rPr>
-        <w:t xml:space="preserve"> a trend </w:t>
-      </w:r>
-      <w:proofErr w:type="spellStart"/>
-      <w:r>
-        <w:rPr>
-          <w:rFonts w:ascii="Arial" w:eastAsia="Times New Roman" w:hAnsi="Arial" w:cs="Arial"/>
-          <w:color w:val="000000"/>
-          <w:kern w:val="0"/>
-          <w:sz w:val="22"/>
-          <w:szCs w:val="22"/>
-          <w14:ligatures w14:val="none"/>
-        </w:rPr>
-        <w:t>unswayed</w:t>
-      </w:r>
-      <w:proofErr w:type="spellEnd"/>
-      <w:r>
-        <w:rPr>
-          <w:rFonts w:ascii="Arial" w:eastAsia="Times New Roman" w:hAnsi="Arial" w:cs="Arial"/>
-          <w:color w:val="000000"/>
-          <w:kern w:val="0"/>
-          <w:sz w:val="22"/>
-          <w:szCs w:val="22"/>
-          <w14:ligatures w14:val="none"/>
-        </w:rPr>
-        <w:t xml:space="preserve"> by residing in Democrat-led districts. Contrastingly, evidence of peer effects emerges, with noticeable alterations in face-to-face interactions for individuals residing in politically discordant districts. </w:t>
-      </w:r>
-    </w:p>
-    <w:p>
-      <w:pPr>
-        <w:rPr>
-          <w:rFonts w:ascii="Arial" w:eastAsia="Times New Roman" w:hAnsi="Arial" w:cs="Arial"/>
-          <w:color w:val="000000"/>
-          <w:kern w:val="0"/>
-          <w:sz w:val="22"/>
-          <w:szCs w:val="22"/>
-          <w14:ligatures w14:val="none"/>
-        </w:rPr>
-      </w:pPr>
-    </w:p>
-    <w:p>
-      <w:pPr>
-        <w:rPr>
-          <w:rFonts w:ascii="Arial" w:eastAsia="Times New Roman" w:hAnsi="Arial" w:cs="Arial"/>
-          <w:color w:val="000000"/>
-          <w:kern w:val="0"/>
-          <w:sz w:val="22"/>
-          <w:szCs w:val="22"/>
-          <w14:ligatures w14:val="none"/>
-        </w:rPr>
-      </w:pPr>
-      <w:r>
-        <w:rPr>
-          <w:rFonts w:ascii="Arial" w:eastAsia="Times New Roman" w:hAnsi="Arial" w:cs="Arial"/>
-          <w:color w:val="000000"/>
-          <w:kern w:val="0"/>
-          <w:sz w:val="22"/>
-          <w:szCs w:val="22"/>
-          <w14:ligatures w14:val="none"/>
-        </w:rPr>
-        <w:t>These initial insights hold potential implications for tailoring effective, context-sensitive public health policies, underscoring the need to account for the intricate behavioral nuances shaped by political affiliations. However, the study's constraints, including the broad geographical reach of congressional districts and the omission of influential variables such as population density and urbanicity, necessitate caution. The employment of ZIP Codes, with their inherent overlap issues, further complicates the analysis.</w:t>
-      </w:r>
-    </w:p>
-    <w:p>
-      <w:pPr>
-        <w:rPr>
-          <w:rFonts w:ascii="Arial" w:eastAsia="Times New Roman" w:hAnsi="Arial" w:cs="Arial"/>
-          <w:color w:val="000000"/>
-          <w:kern w:val="0"/>
-          <w:sz w:val="22"/>
-          <w:szCs w:val="22"/>
-          <w14:ligatures w14:val="none"/>
-        </w:rPr>
-      </w:pPr>
-    </w:p>
-    <w:p>
-      <w:pPr>
-        <w:rPr>
-          <w:rFonts w:ascii="Arial" w:eastAsia="Times New Roman" w:hAnsi="Arial" w:cs="Arial"/>
-          <w:color w:val="000000"/>
-          <w:kern w:val="0"/>
-          <w:sz w:val="22"/>
-          <w:szCs w:val="22"/>
-          <w14:ligatures w14:val="none"/>
-        </w:rPr>
-      </w:pPr>
-      <w:r>
-        <w:rPr>
-          <w:rFonts w:ascii="Arial" w:eastAsia="Times New Roman" w:hAnsi="Arial" w:cs="Arial"/>
-          <w:color w:val="000000"/>
-          <w:kern w:val="0"/>
-          <w:sz w:val="22"/>
-          <w:szCs w:val="22"/>
-          <w14:ligatures w14:val="none"/>
-        </w:rPr>
-        <w:t xml:space="preserve">As we advance this research, our focus will be on enhancing methodological precision to navigate these challenges, aiming for a refined exploration that yields deeper, actionable insights into how political and social contexts intersect to shape health behaviors during pandemics. The quest is to extract lessons that can be instrumental in crafting policies adept at navigating the multifaceted human responses to health crises, embedded </w:t>
-      </w:r>
-      <w:proofErr w:type="gramStart"/>
-      <w:r>
-        <w:rPr>
-          <w:rFonts w:ascii="Arial" w:eastAsia="Times New Roman" w:hAnsi="Arial" w:cs="Arial"/>
-          <w:color w:val="000000"/>
-          <w:kern w:val="0"/>
-          <w:sz w:val="22"/>
-          <w:szCs w:val="22"/>
-          <w14:ligatures w14:val="none"/>
-        </w:rPr>
-        <w:t>in</w:t>
-      </w:r>
-      <w:proofErr w:type="gramEnd"/>
-      <w:r>
-        <w:rPr>
-          <w:rFonts w:ascii="Arial" w:eastAsia="Times New Roman" w:hAnsi="Arial" w:cs="Arial"/>
-          <w:color w:val="000000"/>
-          <w:kern w:val="0"/>
-          <w:sz w:val="22"/>
-          <w:szCs w:val="22"/>
-          <w14:ligatures w14:val="none"/>
-        </w:rPr>
         <w:t xml:space="preserve"> and influenced by their political environments.</w:t>
       </w:r>
     </w:p>
@@ -1879,7 +1740,7 @@
           <w14:ligatures w14:val="none"/>
         </w:rPr>
         <w:drawing>
-          <wp:inline distT="0" distB="0" distL="0" distR="0" wp14:anchorId="34A4BE9B" wp14:editId="29CA1365">
+          <wp:inline distT="0" distB="0" distL="0" distR="0" wp14:anchorId="34A4BE9B" wp14:editId="1401258E">
             <wp:extent cx="5943600" cy="3343275"/>
             <wp:effectExtent l="0" t="0" r="0" b="0"/>
             <wp:docPr id="587462866" name="Picture 2" descr="A graph of a bar chart&#10;&#10;Description automatically generated with medium confidence"/>

</xml_diff>